<commit_message>
UPDATE: actualizacion de documentacion
</commit_message>
<xml_diff>
--- a/documentacion desarrollado/2.Informe_General_Del_Sistema.docx
+++ b/documentacion desarrollado/2.Informe_General_Del_Sistema.docx
@@ -557,6 +557,7 @@
           <w:sz w:val="22"/>
           <w:szCs w:val="22"/>
         </w:rPr>
+        <w:lastRenderedPageBreak/>
         <w:t>SOLUTION IPS</w:t>
       </w:r>
     </w:p>
@@ -1010,6 +1011,7 @@
           <w:sz w:val="22"/>
           <w:szCs w:val="22"/>
         </w:rPr>
+        <w:lastRenderedPageBreak/>
         <w:t xml:space="preserve">CENTRO DE </w:t>
       </w:r>
       <w:r>
@@ -4107,6 +4109,7 @@
           <w:b/>
           <w:bCs/>
         </w:rPr>
+        <w:lastRenderedPageBreak/>
         <w:t>I</w:t>
       </w:r>
       <w:r>
@@ -4173,7 +4176,17 @@
           <w:szCs w:val="20"/>
           <w:highlight w:val="white"/>
         </w:rPr>
-        <w:t>implementará una herramienta informática asociada a una aplicación que permita una gestión eficiente de una IPS, desde un modelo modular. Ayudará en el crecimiento exponencial de las empresas que prestan servicios de salud e inclusive prestadores de la salud independientes a nivel nacional e internacional, generando mayores retos y por ende se necesitan mejores herramientas, que permitan una administración eficiente de los diferentes recursos con los cuales se cuentan, es entonces que se pretende construir una herramienta informática que permita la gestión adecuada de las diferentes actividades.</w:t>
+        <w:t>implementará una herramienta informática asociada a una aplicación que permita una gestión eficiente de una IPS, desde un modelo modular. Ayudará en el crecimiento exponencial de las empresas que prestan servicios de salud e inclusive prestadores de la salud independientes a nivel nacional e internacional, generando mayores retos y por ende se necesitan mejores herramientas</w:t>
+      </w:r>
+      <w:r>
+        <w:rPr>
+          <w:rFonts w:ascii="Arial" w:eastAsia="Arial" w:hAnsi="Arial" w:cs="Arial"/>
+          <w:iCs/>
+          <w:color w:val="000000" w:themeColor="text1"/>
+          <w:sz w:val="20"/>
+          <w:szCs w:val="20"/>
+        </w:rPr>
+        <w:t xml:space="preserve">, al contar con ellas se espera que los procesos sean mas eficaces </w:t>
       </w:r>
     </w:p>
     <w:p>
@@ -4310,7 +4323,6 @@
         </w:rPr>
         <w:t xml:space="preserve">y uno de ellos es que el software que utilicen debe contar con unas características específicas, tanto en el manejo de historias clínicas, como de manejo administrativo y contable, en muchas ocasiones estos software son costosos y a su vez su manejo es tedioso y el profesional de la salud tarda </w:t>
       </w:r>
-      <w:proofErr w:type="spellStart"/>
       <w:r>
         <w:rPr>
           <w:rFonts w:ascii="Arial" w:eastAsia="Arial" w:hAnsi="Arial" w:cs="Arial"/>
@@ -4320,9 +4332,8 @@
           <w:szCs w:val="20"/>
           <w:highlight w:val="white"/>
         </w:rPr>
-        <w:t>mas</w:t>
+        <w:t>más</w:t>
       </w:r>
-      <w:proofErr w:type="spellEnd"/>
       <w:r>
         <w:rPr>
           <w:rFonts w:ascii="Arial" w:eastAsia="Arial" w:hAnsi="Arial" w:cs="Arial"/>
@@ -4502,7 +4513,7 @@
           <w:sz w:val="20"/>
           <w:szCs w:val="20"/>
         </w:rPr>
-        <w:t>Solution IPS es una aplicación destinada a cubrir los requisitos básicos de una entidad de salud destinada a la evaluación de personas, en las áreas de Optometría, Fonoaudiología, Psicología y Medicina General</w:t>
+        <w:t xml:space="preserve">Solution IPS es una </w:t>
       </w:r>
       <w:r>
         <w:rPr>
@@ -4512,7 +4523,7 @@
           <w:sz w:val="20"/>
           <w:szCs w:val="20"/>
         </w:rPr>
-        <w:t xml:space="preserve"> en relación con la historia clínica, facturación, certificación y procesos administrativos</w:t>
+        <w:t>aplicativo</w:t>
       </w:r>
       <w:r>
         <w:rPr>
@@ -4522,15 +4533,9 @@
           <w:sz w:val="20"/>
           <w:szCs w:val="20"/>
         </w:rPr>
-        <w:t xml:space="preserve">. </w:t>
+        <w:t xml:space="preserve"> destinad</w:t>
       </w:r>
-    </w:p>
-    <w:p>
-      <w:pPr>
-        <w:tabs>
-          <w:tab w:val="left" w:pos="426"/>
-        </w:tabs>
-        <w:jc w:val="both"/>
+      <w:r>
         <w:rPr>
           <w:rFonts w:ascii="Arial" w:eastAsia="Arial" w:hAnsi="Arial" w:cs="Arial"/>
           <w:iCs/>
@@ -4538,14 +4543,9 @@
           <w:sz w:val="20"/>
           <w:szCs w:val="20"/>
         </w:rPr>
-      </w:pPr>
-    </w:p>
-    <w:p>
-      <w:pPr>
-        <w:tabs>
-          <w:tab w:val="left" w:pos="426"/>
-        </w:tabs>
-        <w:jc w:val="both"/>
+        <w:t>o</w:t>
+      </w:r>
+      <w:r>
         <w:rPr>
           <w:rFonts w:ascii="Arial" w:eastAsia="Arial" w:hAnsi="Arial" w:cs="Arial"/>
           <w:iCs/>
@@ -4553,7 +4553,8 @@
           <w:sz w:val="20"/>
           <w:szCs w:val="20"/>
         </w:rPr>
-      </w:pPr>
+        <w:t xml:space="preserve"> a cubrir los requisitos básicos de una entidad de salud</w:t>
+      </w:r>
       <w:r>
         <w:rPr>
           <w:rFonts w:ascii="Arial" w:eastAsia="Arial" w:hAnsi="Arial" w:cs="Arial"/>
@@ -4562,7 +4563,34 @@
           <w:sz w:val="20"/>
           <w:szCs w:val="20"/>
         </w:rPr>
-        <w:t>Se resalta que su diseño es simple e intuitivo, además su manejo es sencillo, contando con el diligenciamiento de datos preseleccionados</w:t>
+        <w:t xml:space="preserve"> </w:t>
+      </w:r>
+      <w:r>
+        <w:rPr>
+          <w:rFonts w:ascii="Arial" w:eastAsia="Arial" w:hAnsi="Arial" w:cs="Arial"/>
+          <w:sz w:val="20"/>
+          <w:szCs w:val="20"/>
+          <w:highlight w:val="white"/>
+        </w:rPr>
+        <w:t>(objeto social diferente</w:t>
+      </w:r>
+      <w:r>
+        <w:rPr>
+          <w:rFonts w:ascii="Arial" w:eastAsia="Arial" w:hAnsi="Arial" w:cs="Arial"/>
+          <w:sz w:val="20"/>
+          <w:szCs w:val="20"/>
+          <w:highlight w:val="white"/>
+        </w:rPr>
+        <w:t>)</w:t>
+      </w:r>
+      <w:r>
+        <w:rPr>
+          <w:rFonts w:ascii="Arial" w:eastAsia="Arial" w:hAnsi="Arial" w:cs="Arial"/>
+          <w:sz w:val="20"/>
+          <w:szCs w:val="20"/>
+          <w:highlight w:val="white"/>
+        </w:rPr>
+        <w:t>,</w:t>
       </w:r>
       <w:r>
         <w:rPr>
@@ -4572,13 +4600,254 @@
           <w:sz w:val="20"/>
           <w:szCs w:val="20"/>
         </w:rPr>
-        <w:t xml:space="preserve"> para que no sea necesario el diligenciamiento total, solo parcial de datos que no coincidan con </w:t>
+        <w:t xml:space="preserve"> </w:t>
+      </w:r>
+      <w:r>
+        <w:rPr>
+          <w:rFonts w:ascii="Arial" w:eastAsia="Arial" w:hAnsi="Arial" w:cs="Arial"/>
+          <w:iCs/>
+          <w:color w:val="000000" w:themeColor="text1"/>
+          <w:sz w:val="20"/>
+          <w:szCs w:val="20"/>
+        </w:rPr>
+        <w:t>que</w:t>
+      </w:r>
+      <w:r>
+        <w:rPr>
+          <w:rFonts w:ascii="Arial" w:eastAsia="Arial" w:hAnsi="Arial" w:cs="Arial"/>
+          <w:iCs/>
+          <w:color w:val="000000" w:themeColor="text1"/>
+          <w:sz w:val="20"/>
+          <w:szCs w:val="20"/>
+        </w:rPr>
+        <w:t xml:space="preserve"> </w:t>
+      </w:r>
+      <w:r>
+        <w:rPr>
+          <w:rFonts w:ascii="Arial" w:eastAsia="Arial" w:hAnsi="Arial" w:cs="Arial"/>
+          <w:iCs/>
+          <w:color w:val="000000" w:themeColor="text1"/>
+          <w:sz w:val="20"/>
+          <w:szCs w:val="20"/>
+        </w:rPr>
+        <w:t xml:space="preserve">realiza </w:t>
+      </w:r>
+      <w:r>
+        <w:rPr>
+          <w:rFonts w:ascii="Arial" w:eastAsia="Arial" w:hAnsi="Arial" w:cs="Arial"/>
+          <w:iCs/>
+          <w:color w:val="000000" w:themeColor="text1"/>
+          <w:sz w:val="20"/>
+          <w:szCs w:val="20"/>
+        </w:rPr>
+        <w:t>evaluación</w:t>
+      </w:r>
+      <w:r>
+        <w:rPr>
+          <w:rFonts w:ascii="Arial" w:eastAsia="Arial" w:hAnsi="Arial" w:cs="Arial"/>
+          <w:iCs/>
+          <w:color w:val="000000" w:themeColor="text1"/>
+          <w:sz w:val="20"/>
+          <w:szCs w:val="20"/>
+        </w:rPr>
+        <w:t xml:space="preserve"> </w:t>
+      </w:r>
+      <w:r>
+        <w:rPr>
+          <w:rFonts w:ascii="Arial" w:eastAsia="Arial" w:hAnsi="Arial" w:cs="Arial"/>
+          <w:iCs/>
+          <w:color w:val="000000" w:themeColor="text1"/>
+          <w:sz w:val="20"/>
+          <w:szCs w:val="20"/>
+        </w:rPr>
+        <w:t xml:space="preserve">ocupacional </w:t>
+      </w:r>
+      <w:r>
+        <w:rPr>
+          <w:rFonts w:ascii="Arial" w:eastAsia="Arial" w:hAnsi="Arial" w:cs="Arial"/>
+          <w:iCs/>
+          <w:color w:val="000000" w:themeColor="text1"/>
+          <w:sz w:val="20"/>
+          <w:szCs w:val="20"/>
+        </w:rPr>
+        <w:t>de personas, en las áreas de Optometría, Fonoaudiología, Psicología y Medicina General</w:t>
+      </w:r>
+      <w:r>
+        <w:rPr>
+          <w:rFonts w:ascii="Arial" w:eastAsia="Arial" w:hAnsi="Arial" w:cs="Arial"/>
+          <w:iCs/>
+          <w:color w:val="000000" w:themeColor="text1"/>
+          <w:sz w:val="20"/>
+          <w:szCs w:val="20"/>
+        </w:rPr>
+        <w:t>,</w:t>
+      </w:r>
+      <w:r>
+        <w:rPr>
+          <w:rFonts w:ascii="Arial" w:eastAsia="Arial" w:hAnsi="Arial" w:cs="Arial"/>
+          <w:iCs/>
+          <w:color w:val="000000" w:themeColor="text1"/>
+          <w:sz w:val="20"/>
+          <w:szCs w:val="20"/>
+        </w:rPr>
+        <w:t xml:space="preserve"> </w:t>
+      </w:r>
+      <w:r>
+        <w:rPr>
+          <w:rFonts w:ascii="Arial" w:eastAsia="Arial" w:hAnsi="Arial" w:cs="Arial"/>
+          <w:iCs/>
+          <w:color w:val="000000" w:themeColor="text1"/>
+          <w:sz w:val="20"/>
+          <w:szCs w:val="20"/>
+        </w:rPr>
+        <w:t xml:space="preserve">administrando la información como </w:t>
+      </w:r>
+      <w:r>
+        <w:rPr>
+          <w:rFonts w:ascii="Arial" w:eastAsia="Arial" w:hAnsi="Arial" w:cs="Arial"/>
+          <w:iCs/>
+          <w:color w:val="000000" w:themeColor="text1"/>
+          <w:sz w:val="20"/>
+          <w:szCs w:val="20"/>
+        </w:rPr>
+        <w:t>la historia clínica, facturación, certificación y procesos administrativos</w:t>
+      </w:r>
+      <w:r>
+        <w:rPr>
+          <w:rFonts w:ascii="Arial" w:eastAsia="Arial" w:hAnsi="Arial" w:cs="Arial"/>
+          <w:iCs/>
+          <w:color w:val="000000" w:themeColor="text1"/>
+          <w:sz w:val="20"/>
+          <w:szCs w:val="20"/>
+        </w:rPr>
+        <w:t xml:space="preserve">. </w:t>
       </w:r>
     </w:p>
     <w:p>
       <w:pPr>
-        <w:pStyle w:val="Ttulo1"/>
-        <w:jc w:val="left"/>
+        <w:tabs>
+          <w:tab w:val="left" w:pos="426"/>
+        </w:tabs>
+        <w:jc w:val="both"/>
+        <w:rPr>
+          <w:rFonts w:ascii="Arial" w:eastAsia="Arial" w:hAnsi="Arial" w:cs="Arial"/>
+          <w:iCs/>
+          <w:color w:val="000000" w:themeColor="text1"/>
+          <w:sz w:val="20"/>
+          <w:szCs w:val="20"/>
+        </w:rPr>
+      </w:pPr>
+    </w:p>
+    <w:p>
+      <w:pPr>
+        <w:tabs>
+          <w:tab w:val="left" w:pos="426"/>
+        </w:tabs>
+        <w:jc w:val="both"/>
+        <w:rPr>
+          <w:rFonts w:ascii="Arial" w:eastAsia="Arial" w:hAnsi="Arial" w:cs="Arial"/>
+          <w:iCs/>
+          <w:color w:val="000000" w:themeColor="text1"/>
+          <w:sz w:val="20"/>
+          <w:szCs w:val="20"/>
+        </w:rPr>
+      </w:pPr>
+      <w:r>
+        <w:rPr>
+          <w:rFonts w:ascii="Arial" w:eastAsia="Arial" w:hAnsi="Arial" w:cs="Arial"/>
+          <w:iCs/>
+          <w:color w:val="000000" w:themeColor="text1"/>
+          <w:sz w:val="20"/>
+          <w:szCs w:val="20"/>
+        </w:rPr>
+        <w:t>Se resalta que su diseño es simple e intuitivo, además su manejo es sencillo, contando con el diligenciamiento de datos preseleccionados</w:t>
+      </w:r>
+      <w:r>
+        <w:rPr>
+          <w:rFonts w:ascii="Arial" w:eastAsia="Arial" w:hAnsi="Arial" w:cs="Arial"/>
+          <w:iCs/>
+          <w:color w:val="000000" w:themeColor="text1"/>
+          <w:sz w:val="20"/>
+          <w:szCs w:val="20"/>
+        </w:rPr>
+        <w:t xml:space="preserve"> para que no sea necesario el diligenciamiento total, solo parcial de datos que no coincidan </w:t>
+      </w:r>
+      <w:proofErr w:type="gramStart"/>
+      <w:r>
+        <w:rPr>
+          <w:rFonts w:ascii="Arial" w:eastAsia="Arial" w:hAnsi="Arial" w:cs="Arial"/>
+          <w:iCs/>
+          <w:color w:val="000000" w:themeColor="text1"/>
+          <w:sz w:val="20"/>
+          <w:szCs w:val="20"/>
+        </w:rPr>
+        <w:t xml:space="preserve">con </w:t>
+      </w:r>
+      <w:r>
+        <w:rPr>
+          <w:rFonts w:ascii="Arial" w:eastAsia="Arial" w:hAnsi="Arial" w:cs="Arial"/>
+          <w:iCs/>
+          <w:color w:val="000000" w:themeColor="text1"/>
+          <w:sz w:val="20"/>
+          <w:szCs w:val="20"/>
+        </w:rPr>
+        <w:t xml:space="preserve"> la</w:t>
+      </w:r>
+      <w:proofErr w:type="gramEnd"/>
+      <w:r>
+        <w:rPr>
+          <w:rFonts w:ascii="Arial" w:eastAsia="Arial" w:hAnsi="Arial" w:cs="Arial"/>
+          <w:iCs/>
+          <w:color w:val="000000" w:themeColor="text1"/>
+          <w:sz w:val="20"/>
+          <w:szCs w:val="20"/>
+        </w:rPr>
+        <w:t xml:space="preserve"> historia clínica que se encuentre diagnosticando.</w:t>
+      </w:r>
+    </w:p>
+    <w:p>
+      <w:pPr>
+        <w:tabs>
+          <w:tab w:val="left" w:pos="426"/>
+        </w:tabs>
+        <w:jc w:val="both"/>
+        <w:rPr>
+          <w:rFonts w:ascii="Arial" w:eastAsia="Arial" w:hAnsi="Arial" w:cs="Arial"/>
+          <w:iCs/>
+          <w:color w:val="000000" w:themeColor="text1"/>
+          <w:sz w:val="20"/>
+          <w:szCs w:val="20"/>
+        </w:rPr>
+      </w:pPr>
+    </w:p>
+    <w:p>
+      <w:pPr>
+        <w:tabs>
+          <w:tab w:val="left" w:pos="426"/>
+        </w:tabs>
+        <w:jc w:val="both"/>
+        <w:rPr>
+          <w:rFonts w:ascii="Arial" w:eastAsia="Arial" w:hAnsi="Arial" w:cs="Arial"/>
+          <w:iCs/>
+          <w:color w:val="000000" w:themeColor="text1"/>
+          <w:sz w:val="20"/>
+          <w:szCs w:val="20"/>
+        </w:rPr>
+      </w:pPr>
+    </w:p>
+    <w:p>
+      <w:pPr>
+        <w:tabs>
+          <w:tab w:val="left" w:pos="426"/>
+        </w:tabs>
+        <w:jc w:val="both"/>
+        <w:rPr>
+          <w:rFonts w:ascii="Arial" w:eastAsia="Arial" w:hAnsi="Arial" w:cs="Arial"/>
+          <w:iCs/>
+          <w:color w:val="000000" w:themeColor="text1"/>
+          <w:sz w:val="20"/>
+          <w:szCs w:val="20"/>
+        </w:rPr>
       </w:pPr>
     </w:p>
     <w:p>
@@ -4592,6 +4861,7 @@
       </w:pPr>
       <w:bookmarkStart w:id="6" w:name="_Toc100044639"/>
       <w:r>
+        <w:lastRenderedPageBreak/>
         <w:t>OBJETIVO</w:t>
       </w:r>
       <w:bookmarkEnd w:id="6"/>
@@ -4636,10 +4906,7 @@
           <w:sz w:val="20"/>
           <w:szCs w:val="20"/>
         </w:rPr>
-        <w:t xml:space="preserve">Generar un aplicativo que cumpla con los requerimientos básicos de la normativa aplicada a historias clínicas y tributarias en </w:t>
-      </w:r>
-      <w:r>
-        <w:t>relación</w:t>
+        <w:t xml:space="preserve">Generar un aplicativo que cumpla con los requerimientos básicos de la normativa aplicada a historias clínicas y </w:t>
       </w:r>
       <w:r>
         <w:rPr>
@@ -4649,7 +4916,57 @@
           <w:sz w:val="20"/>
           <w:szCs w:val="20"/>
         </w:rPr>
-        <w:t xml:space="preserve"> con centros de salud.</w:t>
+        <w:t>de facturación</w:t>
+      </w:r>
+      <w:r>
+        <w:rPr>
+          <w:rFonts w:ascii="Arial" w:eastAsia="Arial" w:hAnsi="Arial" w:cs="Arial"/>
+          <w:iCs/>
+          <w:color w:val="000000" w:themeColor="text1"/>
+          <w:sz w:val="20"/>
+          <w:szCs w:val="20"/>
+        </w:rPr>
+        <w:t xml:space="preserve"> en </w:t>
+      </w:r>
+      <w:r>
+        <w:rPr>
+          <w:rFonts w:ascii="Arial" w:eastAsia="Arial" w:hAnsi="Arial" w:cs="Arial"/>
+          <w:iCs/>
+          <w:color w:val="000000" w:themeColor="text1"/>
+          <w:sz w:val="20"/>
+          <w:szCs w:val="20"/>
+        </w:rPr>
+        <w:t>relación</w:t>
+      </w:r>
+      <w:r>
+        <w:rPr>
+          <w:rFonts w:ascii="Arial" w:eastAsia="Arial" w:hAnsi="Arial" w:cs="Arial"/>
+          <w:iCs/>
+          <w:color w:val="000000" w:themeColor="text1"/>
+          <w:sz w:val="20"/>
+          <w:szCs w:val="20"/>
+        </w:rPr>
+        <w:t xml:space="preserve"> con centros de salud</w:t>
+      </w:r>
+      <w:r>
+        <w:rPr>
+          <w:rFonts w:ascii="Arial" w:eastAsia="Arial" w:hAnsi="Arial" w:cs="Arial"/>
+          <w:iCs/>
+          <w:color w:val="000000" w:themeColor="text1"/>
+          <w:sz w:val="20"/>
+          <w:szCs w:val="20"/>
+        </w:rPr>
+        <w:t xml:space="preserve"> (Objeto social diferente)</w:t>
+      </w:r>
+      <w:r>
+        <w:rPr>
+          <w:rFonts w:ascii="Arial" w:eastAsia="Arial" w:hAnsi="Arial" w:cs="Arial"/>
+          <w:iCs/>
+          <w:color w:val="000000" w:themeColor="text1"/>
+          <w:sz w:val="20"/>
+          <w:szCs w:val="20"/>
+        </w:rPr>
+        <w:t>.</w:t>
       </w:r>
     </w:p>
     <w:p>
@@ -4753,7 +5070,67 @@
           <w:sz w:val="20"/>
           <w:szCs w:val="20"/>
         </w:rPr>
-        <w:t xml:space="preserve"> y permita mostrar las funcionalidades previstas, a futuro se planean incorporar más módulos que hagan de la aplicación un sistema </w:t>
+        <w:t xml:space="preserve"> </w:t>
+      </w:r>
+      <w:r>
+        <w:rPr>
+          <w:rFonts w:ascii="Arial" w:eastAsia="Arial" w:hAnsi="Arial" w:cs="Arial"/>
+          <w:iCs/>
+          <w:color w:val="000000" w:themeColor="text1"/>
+          <w:sz w:val="20"/>
+          <w:szCs w:val="20"/>
+        </w:rPr>
+        <w:t xml:space="preserve">el cual </w:t>
+      </w:r>
+      <w:r>
+        <w:rPr>
+          <w:rFonts w:ascii="Arial" w:eastAsia="Arial" w:hAnsi="Arial" w:cs="Arial"/>
+          <w:iCs/>
+          <w:color w:val="000000" w:themeColor="text1"/>
+          <w:sz w:val="20"/>
+          <w:szCs w:val="20"/>
+        </w:rPr>
+        <w:t>m</w:t>
+      </w:r>
+      <w:r>
+        <w:rPr>
+          <w:rFonts w:ascii="Arial" w:eastAsia="Arial" w:hAnsi="Arial" w:cs="Arial"/>
+          <w:iCs/>
+          <w:color w:val="000000" w:themeColor="text1"/>
+          <w:sz w:val="20"/>
+          <w:szCs w:val="20"/>
+        </w:rPr>
+        <w:t>uestre</w:t>
+      </w:r>
+      <w:r>
+        <w:rPr>
+          <w:rFonts w:ascii="Arial" w:eastAsia="Arial" w:hAnsi="Arial" w:cs="Arial"/>
+          <w:iCs/>
+          <w:color w:val="000000" w:themeColor="text1"/>
+          <w:sz w:val="20"/>
+          <w:szCs w:val="20"/>
+        </w:rPr>
+        <w:t xml:space="preserve"> las funcionalidades </w:t>
+      </w:r>
+      <w:r>
+        <w:rPr>
+          <w:rFonts w:ascii="Arial" w:eastAsia="Arial" w:hAnsi="Arial" w:cs="Arial"/>
+          <w:iCs/>
+          <w:color w:val="000000" w:themeColor="text1"/>
+          <w:sz w:val="20"/>
+          <w:szCs w:val="20"/>
+        </w:rPr>
+        <w:t>básicas</w:t>
+      </w:r>
+      <w:r>
+        <w:rPr>
+          <w:rFonts w:ascii="Arial" w:eastAsia="Arial" w:hAnsi="Arial" w:cs="Arial"/>
+          <w:iCs/>
+          <w:color w:val="000000" w:themeColor="text1"/>
+          <w:sz w:val="20"/>
+          <w:szCs w:val="20"/>
+        </w:rPr>
+        <w:t xml:space="preserve">, a futuro se planean incorporar módulos que hagan de la aplicación un sistema </w:t>
       </w:r>
       <w:r>
         <w:rPr>
@@ -5281,13 +5658,7 @@
           <w:szCs w:val="20"/>
         </w:rPr>
       </w:pPr>
-    </w:p>
-    <w:p>
-      <w:pPr>
-        <w:tabs>
-          <w:tab w:val="left" w:pos="426"/>
-        </w:tabs>
-        <w:jc w:val="both"/>
+      <w:r>
         <w:rPr>
           <w:rFonts w:ascii="Arial" w:eastAsia="Arial" w:hAnsi="Arial" w:cs="Arial"/>
           <w:iCs/>
@@ -5295,8 +5666,15 @@
           <w:sz w:val="20"/>
           <w:szCs w:val="20"/>
         </w:rPr>
-      </w:pPr>
-      <w:r>
+        <w:t>Características de funcionalidad:</w:t>
+      </w:r>
+    </w:p>
+    <w:p>
+      <w:pPr>
+        <w:tabs>
+          <w:tab w:val="left" w:pos="426"/>
+        </w:tabs>
+        <w:jc w:val="both"/>
         <w:rPr>
           <w:rFonts w:ascii="Arial" w:eastAsia="Arial" w:hAnsi="Arial" w:cs="Arial"/>
           <w:iCs/>
@@ -5304,8 +5682,7 @@
           <w:sz w:val="20"/>
           <w:szCs w:val="20"/>
         </w:rPr>
-        <w:t>Características de funcionalidad:</w:t>
-      </w:r>
+      </w:pPr>
     </w:p>
     <w:p>
       <w:pPr>
@@ -5321,13 +5698,7 @@
           <w:szCs w:val="20"/>
         </w:rPr>
       </w:pPr>
-    </w:p>
-    <w:p>
-      <w:pPr>
-        <w:tabs>
-          <w:tab w:val="left" w:pos="426"/>
-        </w:tabs>
-        <w:jc w:val="both"/>
+      <w:r>
         <w:rPr>
           <w:rFonts w:ascii="Arial" w:eastAsia="Arial" w:hAnsi="Arial" w:cs="Arial"/>
           <w:iCs/>
@@ -5335,8 +5706,15 @@
           <w:sz w:val="20"/>
           <w:szCs w:val="20"/>
         </w:rPr>
-      </w:pPr>
-      <w:r>
+        <w:t>Diseño: simple e intuitivo.</w:t>
+      </w:r>
+    </w:p>
+    <w:p>
+      <w:pPr>
+        <w:tabs>
+          <w:tab w:val="left" w:pos="426"/>
+        </w:tabs>
+        <w:jc w:val="both"/>
         <w:rPr>
           <w:rFonts w:ascii="Arial" w:eastAsia="Arial" w:hAnsi="Arial" w:cs="Arial"/>
           <w:iCs/>
@@ -5344,8 +5722,7 @@
           <w:sz w:val="20"/>
           <w:szCs w:val="20"/>
         </w:rPr>
-        <w:t>Diseño: simple e intuitivo.</w:t>
-      </w:r>
+      </w:pPr>
     </w:p>
     <w:p>
       <w:pPr>
@@ -5361,13 +5738,7 @@
           <w:szCs w:val="20"/>
         </w:rPr>
       </w:pPr>
-    </w:p>
-    <w:p>
-      <w:pPr>
-        <w:tabs>
-          <w:tab w:val="left" w:pos="426"/>
-        </w:tabs>
-        <w:jc w:val="both"/>
+      <w:r>
         <w:rPr>
           <w:rFonts w:ascii="Arial" w:eastAsia="Arial" w:hAnsi="Arial" w:cs="Arial"/>
           <w:iCs/>
@@ -5375,122 +5746,8 @@
           <w:sz w:val="20"/>
           <w:szCs w:val="20"/>
         </w:rPr>
-      </w:pPr>
-      <w:r>
-        <w:rPr>
-          <w:rFonts w:ascii="Arial" w:eastAsia="Arial" w:hAnsi="Arial" w:cs="Arial"/>
-          <w:iCs/>
-          <w:color w:val="000000" w:themeColor="text1"/>
-          <w:sz w:val="20"/>
-          <w:szCs w:val="20"/>
-        </w:rPr>
         <w:t>Datos: Datos preseleccionados para agilizar el diligenciamiento de la historia clínica.</w:t>
       </w:r>
-    </w:p>
-    <w:p>
-      <w:pPr>
-        <w:tabs>
-          <w:tab w:val="left" w:pos="426"/>
-        </w:tabs>
-        <w:jc w:val="both"/>
-        <w:rPr>
-          <w:rFonts w:ascii="Arial" w:eastAsia="Arial" w:hAnsi="Arial" w:cs="Arial"/>
-          <w:iCs/>
-          <w:color w:val="000000" w:themeColor="text1"/>
-          <w:sz w:val="20"/>
-          <w:szCs w:val="20"/>
-        </w:rPr>
-      </w:pPr>
-    </w:p>
-    <w:p>
-      <w:pPr>
-        <w:tabs>
-          <w:tab w:val="left" w:pos="426"/>
-        </w:tabs>
-        <w:jc w:val="both"/>
-        <w:rPr>
-          <w:rFonts w:ascii="Arial" w:eastAsia="Arial" w:hAnsi="Arial" w:cs="Arial"/>
-          <w:iCs/>
-          <w:color w:val="000000" w:themeColor="text1"/>
-          <w:sz w:val="20"/>
-          <w:szCs w:val="20"/>
-        </w:rPr>
-      </w:pPr>
-    </w:p>
-    <w:p>
-      <w:pPr>
-        <w:tabs>
-          <w:tab w:val="left" w:pos="426"/>
-        </w:tabs>
-        <w:jc w:val="both"/>
-        <w:rPr>
-          <w:rFonts w:ascii="Arial" w:eastAsia="Arial" w:hAnsi="Arial" w:cs="Arial"/>
-          <w:iCs/>
-          <w:color w:val="000000" w:themeColor="text1"/>
-          <w:sz w:val="20"/>
-          <w:szCs w:val="20"/>
-        </w:rPr>
-      </w:pPr>
-    </w:p>
-    <w:p>
-      <w:pPr>
-        <w:tabs>
-          <w:tab w:val="left" w:pos="426"/>
-        </w:tabs>
-        <w:jc w:val="both"/>
-        <w:rPr>
-          <w:rFonts w:ascii="Arial" w:eastAsia="Arial" w:hAnsi="Arial" w:cs="Arial"/>
-          <w:iCs/>
-          <w:color w:val="000000" w:themeColor="text1"/>
-          <w:sz w:val="20"/>
-          <w:szCs w:val="20"/>
-        </w:rPr>
-      </w:pPr>
-    </w:p>
-    <w:p>
-      <w:pPr>
-        <w:tabs>
-          <w:tab w:val="left" w:pos="426"/>
-        </w:tabs>
-        <w:jc w:val="both"/>
-        <w:rPr>
-          <w:rFonts w:ascii="Arial" w:eastAsia="Arial" w:hAnsi="Arial" w:cs="Arial"/>
-          <w:iCs/>
-          <w:color w:val="000000" w:themeColor="text1"/>
-          <w:sz w:val="20"/>
-          <w:szCs w:val="20"/>
-        </w:rPr>
-      </w:pPr>
-    </w:p>
-    <w:p>
-      <w:pPr>
-        <w:tabs>
-          <w:tab w:val="left" w:pos="426"/>
-        </w:tabs>
-        <w:jc w:val="both"/>
-        <w:rPr>
-          <w:rFonts w:ascii="Arial" w:eastAsia="Arial" w:hAnsi="Arial" w:cs="Arial"/>
-          <w:iCs/>
-          <w:color w:val="000000" w:themeColor="text1"/>
-          <w:sz w:val="20"/>
-          <w:szCs w:val="20"/>
-        </w:rPr>
-      </w:pPr>
-    </w:p>
-    <w:p>
-      <w:pPr>
-        <w:tabs>
-          <w:tab w:val="left" w:pos="426"/>
-        </w:tabs>
-        <w:jc w:val="both"/>
-        <w:rPr>
-          <w:rFonts w:ascii="Arial" w:eastAsia="Arial" w:hAnsi="Arial" w:cs="Arial"/>
-          <w:iCs/>
-          <w:color w:val="000000" w:themeColor="text1"/>
-          <w:sz w:val="20"/>
-          <w:szCs w:val="20"/>
-        </w:rPr>
-      </w:pPr>
     </w:p>
     <w:p>
       <w:pPr>
@@ -5758,6 +6015,7 @@
       </w:pPr>
       <w:bookmarkStart w:id="9" w:name="_Toc100044642"/>
       <w:r>
+        <w:lastRenderedPageBreak/>
         <w:t>ARQUITECTURA DE INFORMACIÓN</w:t>
       </w:r>
       <w:bookmarkEnd w:id="9"/>
@@ -6772,6 +7030,7 @@
                 <w:sz w:val="20"/>
                 <w:szCs w:val="20"/>
               </w:rPr>
+              <w:lastRenderedPageBreak/>
               <w:t>RF05- CRUD</w:t>
             </w:r>
           </w:p>
@@ -7770,7 +8029,16 @@
           <w:sz w:val="20"/>
           <w:szCs w:val="20"/>
         </w:rPr>
-        <w:t xml:space="preserve">Este usuario será el encargado de la facturación. En versiones posteriores también podrá realizar el pago de la nómina, el registro del inventario, así como hacer el registro de las transacciones bancarias, el registro de los ingresos y gastos de la </w:t>
+        <w:t xml:space="preserve">Este usuario será el encargado de la facturación. En versiones posteriores también podrá realizar el pago de la nómina, el registro del inventario, así como hacer el registro de las </w:t>
+      </w:r>
+      <w:r>
+        <w:rPr>
+          <w:rFonts w:ascii="Arial" w:hAnsi="Arial" w:cs="Arial"/>
+          <w:sz w:val="20"/>
+          <w:szCs w:val="20"/>
+        </w:rPr>
+        <w:lastRenderedPageBreak/>
+        <w:t xml:space="preserve">transacciones bancarias, el registro de los ingresos y gastos de la </w:t>
       </w:r>
       <w:proofErr w:type="spellStart"/>
       <w:r>
@@ -8113,6 +8381,7 @@
         <w:rPr>
           <w:noProof/>
         </w:rPr>
+        <w:lastRenderedPageBreak/>
         <w:drawing>
           <wp:inline distT="0" distB="0" distL="0" distR="0" wp14:anchorId="3FE4A9CA" wp14:editId="7AAE122B">
             <wp:extent cx="3322120" cy="2933395"/>
@@ -8285,6 +8554,7 @@
         <w:rPr>
           <w:rFonts w:ascii="Arial" w:eastAsia="Arial" w:hAnsi="Arial" w:cs="Arial"/>
         </w:rPr>
+        <w:lastRenderedPageBreak/>
         <w:t xml:space="preserve">Subsistema </w:t>
       </w:r>
       <w:r>
@@ -8464,6 +8734,7 @@
         <w:rPr>
           <w:rFonts w:ascii="Arial" w:eastAsia="Arial" w:hAnsi="Arial" w:cs="Arial"/>
         </w:rPr>
+        <w:lastRenderedPageBreak/>
         <w:t xml:space="preserve">Subsistema </w:t>
       </w:r>
       <w:r>
@@ -9239,6 +9510,7 @@
         <w:rPr>
           <w:rFonts w:ascii="Arial" w:eastAsia="Arial" w:hAnsi="Arial" w:cs="Arial"/>
         </w:rPr>
+        <w:lastRenderedPageBreak/>
         <w:t>10.2.1</w:t>
       </w:r>
       <w:r>
@@ -9655,6 +9927,7 @@
         <w:rPr>
           <w:rFonts w:ascii="Arial" w:eastAsia="Arial" w:hAnsi="Arial" w:cs="Arial"/>
         </w:rPr>
+        <w:lastRenderedPageBreak/>
         <w:t>10.2.1</w:t>
       </w:r>
       <w:r>
@@ -9755,6 +10028,24 @@
         <w:jc w:val="left"/>
       </w:pPr>
     </w:p>
+    <w:p/>
+    <w:p/>
+    <w:p/>
+    <w:p/>
+    <w:p/>
+    <w:p/>
+    <w:p/>
+    <w:p/>
+    <w:p/>
+    <w:p/>
+    <w:p/>
+    <w:p/>
+    <w:p/>
+    <w:p/>
+    <w:p/>
+    <w:p/>
+    <w:p/>
+    <w:p/>
     <w:p>
       <w:pPr>
         <w:pStyle w:val="Ttulo1"/>
@@ -9766,6 +10057,7 @@
       </w:pPr>
       <w:bookmarkStart w:id="36" w:name="_Toc100044669"/>
       <w:r>
+        <w:lastRenderedPageBreak/>
         <w:t>HISTORIAS DE USUARIO</w:t>
       </w:r>
       <w:bookmarkEnd w:id="36"/>
@@ -11747,6 +12039,7 @@
                 <w:sz w:val="22"/>
                 <w:szCs w:val="22"/>
               </w:rPr>
+              <w:lastRenderedPageBreak/>
               <w:t>Flujo Normal</w:t>
             </w:r>
           </w:p>
@@ -13495,6 +13788,8 @@
       <w:bookmarkStart w:id="40" w:name="_heading=h.vz3zlgwv5bw7" w:colFirst="0" w:colLast="0"/>
       <w:bookmarkEnd w:id="40"/>
     </w:p>
+    <w:p/>
+    <w:p/>
     <w:p>
       <w:pPr>
         <w:pStyle w:val="Ttulo1"/>
@@ -13550,6 +13845,7 @@
                 <w:sz w:val="22"/>
                 <w:szCs w:val="22"/>
               </w:rPr>
+              <w:lastRenderedPageBreak/>
               <w:t>ID Historia</w:t>
             </w:r>
           </w:p>
@@ -14637,6 +14933,8 @@
       <w:bookmarkStart w:id="43" w:name="_heading=h.5hhn6omepybh" w:colFirst="0" w:colLast="0"/>
       <w:bookmarkEnd w:id="43"/>
     </w:p>
+    <w:p/>
+    <w:p/>
     <w:tbl>
       <w:tblPr>
         <w:tblStyle w:val="aa"/>
@@ -15302,6 +15600,7 @@
                 <w:sz w:val="22"/>
                 <w:szCs w:val="22"/>
               </w:rPr>
+              <w:lastRenderedPageBreak/>
               <w:t>CRITERIOS DE ACEPTACIÓN</w:t>
             </w:r>
           </w:p>
@@ -16843,6 +17142,8 @@
       <w:bookmarkStart w:id="46" w:name="_heading=h.vmlvpjbhudas" w:colFirst="0" w:colLast="0"/>
       <w:bookmarkEnd w:id="46"/>
     </w:p>
+    <w:p/>
+    <w:p/>
     <w:p>
       <w:pPr>
         <w:pStyle w:val="Ttulo1"/>
@@ -16898,6 +17199,7 @@
                 <w:sz w:val="22"/>
                 <w:szCs w:val="22"/>
               </w:rPr>
+              <w:lastRenderedPageBreak/>
               <w:t>ID Historia</w:t>
             </w:r>
           </w:p>
@@ -18969,6 +19271,7 @@
                 <w:sz w:val="22"/>
                 <w:szCs w:val="22"/>
               </w:rPr>
+              <w:lastRenderedPageBreak/>
               <w:t>ID Historia</w:t>
             </w:r>
           </w:p>
@@ -20003,14 +20306,6 @@
       </w:pPr>
       <w:bookmarkStart w:id="52" w:name="_heading=h.a40uzcpa9d2u" w:colFirst="0" w:colLast="0"/>
       <w:bookmarkEnd w:id="52"/>
-    </w:p>
-    <w:p>
-      <w:pPr>
-        <w:pStyle w:val="Ttulo1"/>
-        <w:jc w:val="left"/>
-      </w:pPr>
-      <w:bookmarkStart w:id="53" w:name="_heading=h.xoaxvjjd8xz4" w:colFirst="0" w:colLast="0"/>
-      <w:bookmarkEnd w:id="53"/>
     </w:p>
     <w:tbl>
       <w:tblPr>
@@ -20055,6 +20350,8 @@
                 <w:szCs w:val="22"/>
               </w:rPr>
             </w:pPr>
+            <w:bookmarkStart w:id="53" w:name="_heading=h.xoaxvjjd8xz4" w:colFirst="0" w:colLast="0"/>
+            <w:bookmarkEnd w:id="53"/>
             <w:r>
               <w:rPr>
                 <w:rFonts w:ascii="Cambria" w:eastAsia="Cambria" w:hAnsi="Cambria" w:cs="Cambria"/>
@@ -21160,22 +21457,6 @@
         </w:tc>
       </w:tr>
     </w:tbl>
-    <w:p>
-      <w:pPr>
-        <w:pStyle w:val="Ttulo1"/>
-        <w:jc w:val="left"/>
-      </w:pPr>
-      <w:bookmarkStart w:id="54" w:name="_heading=h.96tgs5mu9g4q" w:colFirst="0" w:colLast="0"/>
-      <w:bookmarkEnd w:id="54"/>
-    </w:p>
-    <w:p>
-      <w:pPr>
-        <w:pStyle w:val="Ttulo1"/>
-        <w:jc w:val="left"/>
-      </w:pPr>
-      <w:bookmarkStart w:id="55" w:name="_heading=h.7rcuegyecd7o" w:colFirst="0" w:colLast="0"/>
-      <w:bookmarkEnd w:id="55"/>
-    </w:p>
     <w:tbl>
       <w:tblPr>
         <w:tblStyle w:val="af0"/>
@@ -21216,13 +21497,18 @@
                 <w:szCs w:val="22"/>
               </w:rPr>
             </w:pPr>
-            <w:r>
-              <w:rPr>
-                <w:rFonts w:ascii="Cambria" w:eastAsia="Cambria" w:hAnsi="Cambria" w:cs="Cambria"/>
-                <w:b/>
-                <w:sz w:val="22"/>
-                <w:szCs w:val="22"/>
-              </w:rPr>
+            <w:bookmarkStart w:id="54" w:name="_heading=h.96tgs5mu9g4q" w:colFirst="0" w:colLast="0"/>
+            <w:bookmarkStart w:id="55" w:name="_heading=h.7rcuegyecd7o" w:colFirst="0" w:colLast="0"/>
+            <w:bookmarkEnd w:id="54"/>
+            <w:bookmarkEnd w:id="55"/>
+            <w:r>
+              <w:rPr>
+                <w:rFonts w:ascii="Cambria" w:eastAsia="Cambria" w:hAnsi="Cambria" w:cs="Cambria"/>
+                <w:b/>
+                <w:sz w:val="22"/>
+                <w:szCs w:val="22"/>
+              </w:rPr>
+              <w:lastRenderedPageBreak/>
               <w:t>ID Historia</w:t>
             </w:r>
           </w:p>
@@ -22154,6 +22440,8 @@
       <w:bookmarkStart w:id="56" w:name="_heading=h.td9s0trdnm64" w:colFirst="0" w:colLast="0"/>
       <w:bookmarkEnd w:id="56"/>
     </w:p>
+    <w:p/>
+    <w:p/>
     <w:p>
       <w:pPr>
         <w:pStyle w:val="Ttulo1"/>
@@ -22737,6 +23025,7 @@
                 <w:sz w:val="22"/>
                 <w:szCs w:val="22"/>
               </w:rPr>
+              <w:lastRenderedPageBreak/>
               <w:t>CRITERIOS DE ACEPTACIÓN</w:t>
             </w:r>
           </w:p>
@@ -24784,6 +25073,7 @@
                 <w:sz w:val="22"/>
                 <w:szCs w:val="22"/>
               </w:rPr>
+              <w:lastRenderedPageBreak/>
               <w:t xml:space="preserve">El sistema presentará la plantilla de consultar </w:t>
             </w:r>
           </w:p>
@@ -24839,6 +25129,7 @@
                 <w:sz w:val="22"/>
                 <w:szCs w:val="22"/>
               </w:rPr>
+              <w:lastRenderedPageBreak/>
               <w:t>CRITERIOS DE ACEPTACIÓN</w:t>
             </w:r>
           </w:p>
@@ -26567,14 +26858,8 @@
       <w:bookmarkStart w:id="64" w:name="_heading=h.5e750u1yob1i" w:colFirst="0" w:colLast="0"/>
       <w:bookmarkEnd w:id="64"/>
     </w:p>
-    <w:p>
-      <w:pPr>
-        <w:pStyle w:val="Ttulo1"/>
-        <w:jc w:val="left"/>
-      </w:pPr>
-      <w:bookmarkStart w:id="65" w:name="_heading=h.ka7s0dqy38zr" w:colFirst="0" w:colLast="0"/>
-      <w:bookmarkEnd w:id="65"/>
-    </w:p>
+    <w:p/>
+    <w:p/>
     <w:tbl>
       <w:tblPr>
         <w:tblStyle w:val="af5"/>
@@ -26622,6 +26907,7 @@
                 <w:sz w:val="22"/>
                 <w:szCs w:val="22"/>
               </w:rPr>
+              <w:lastRenderedPageBreak/>
               <w:t>ID Historia</w:t>
             </w:r>
           </w:p>
@@ -27719,20 +28005,12 @@
         <w:pStyle w:val="Ttulo1"/>
         <w:jc w:val="left"/>
       </w:pPr>
-      <w:bookmarkStart w:id="66" w:name="_heading=h.otzt2lp5myrr" w:colFirst="0" w:colLast="0"/>
-      <w:bookmarkEnd w:id="66"/>
+      <w:bookmarkStart w:id="65" w:name="_heading=h.otzt2lp5myrr" w:colFirst="0" w:colLast="0"/>
+      <w:bookmarkEnd w:id="65"/>
     </w:p>
     <w:p/>
     <w:p/>
     <w:p/>
-    <w:p>
-      <w:pPr>
-        <w:pStyle w:val="Ttulo1"/>
-        <w:jc w:val="left"/>
-      </w:pPr>
-      <w:bookmarkStart w:id="67" w:name="_heading=h.qzg8or3lgmod" w:colFirst="0" w:colLast="0"/>
-      <w:bookmarkEnd w:id="67"/>
-    </w:p>
     <w:tbl>
       <w:tblPr>
         <w:tblStyle w:val="af6"/>
@@ -27773,6 +28051,8 @@
                 <w:szCs w:val="22"/>
               </w:rPr>
             </w:pPr>
+            <w:bookmarkStart w:id="66" w:name="_heading=h.qzg8or3lgmod" w:colFirst="0" w:colLast="0"/>
+            <w:bookmarkEnd w:id="66"/>
             <w:r>
               <w:rPr>
                 <w:rFonts w:ascii="Cambria" w:eastAsia="Cambria" w:hAnsi="Cambria" w:cs="Cambria"/>
@@ -28374,6 +28654,7 @@
                 <w:sz w:val="22"/>
                 <w:szCs w:val="22"/>
               </w:rPr>
+              <w:lastRenderedPageBreak/>
               <w:t>CRITERIOS DE ACEPTACIÓN</w:t>
             </w:r>
           </w:p>
@@ -28821,25 +29102,10 @@
         <w:pStyle w:val="Ttulo1"/>
         <w:jc w:val="left"/>
       </w:pPr>
-      <w:bookmarkStart w:id="68" w:name="_heading=h.2ptviemrj816" w:colFirst="0" w:colLast="0"/>
-      <w:bookmarkEnd w:id="68"/>
+      <w:bookmarkStart w:id="67" w:name="_heading=h.2ptviemrj816" w:colFirst="0" w:colLast="0"/>
+      <w:bookmarkEnd w:id="67"/>
     </w:p>
     <w:p/>
-    <w:p/>
-    <w:p/>
-    <w:p/>
-    <w:p/>
-    <w:p/>
-    <w:p/>
-    <w:p/>
-    <w:p/>
-    <w:p>
-      <w:pPr>
-        <w:pStyle w:val="Ttulo1"/>
-        <w:ind w:firstLine="0"/>
-        <w:jc w:val="left"/>
-      </w:pPr>
-    </w:p>
     <w:p>
       <w:pPr>
         <w:pStyle w:val="Ttulo1"/>
@@ -28849,11 +29115,11 @@
         </w:numPr>
         <w:jc w:val="left"/>
       </w:pPr>
-      <w:bookmarkStart w:id="69" w:name="_Toc100044670"/>
+      <w:bookmarkStart w:id="68" w:name="_Toc100044670"/>
       <w:r>
         <w:t>DIAGRAMA DE CLASES</w:t>
       </w:r>
-      <w:bookmarkEnd w:id="69"/>
+      <w:bookmarkEnd w:id="68"/>
       <w:r>
         <w:t xml:space="preserve"> </w:t>
       </w:r>
@@ -28983,6 +29249,7 @@
         <w:rPr>
           <w:noProof/>
         </w:rPr>
+        <w:lastRenderedPageBreak/>
         <mc:AlternateContent>
           <mc:Choice Requires="wps">
             <w:drawing>
@@ -29298,6 +29565,7 @@
         <w:docPartUnique/>
       </w:docPartObj>
     </w:sdtPr>
+    <w:sdtEndPr/>
     <w:sdtContent>
       <w:p>
         <w:pPr>
@@ -29375,21 +29643,40 @@
     </w:pPr>
     <w:r>
       <w:rPr>
+        <w:rFonts w:ascii="Tahoma" w:eastAsia="Tahoma" w:hAnsi="Tahoma" w:cs="Tahoma"/>
+        <w:b/>
         <w:noProof/>
+        <w:color w:val="000000"/>
+        <w:sz w:val="16"/>
+        <w:szCs w:val="16"/>
       </w:rPr>
       <w:drawing>
-        <wp:anchor distT="0" distB="0" distL="114300" distR="114300" simplePos="0" relativeHeight="251659264" behindDoc="0" locked="0" layoutInCell="1" allowOverlap="1" wp14:anchorId="177C1B9C" wp14:editId="421982E4">
+        <wp:anchor distT="0" distB="0" distL="114300" distR="114300" simplePos="0" relativeHeight="251659264" behindDoc="0" locked="0" layoutInCell="1" allowOverlap="1" wp14:anchorId="775B1995" wp14:editId="2894EB2C">
           <wp:simplePos x="0" y="0"/>
-          <wp:positionH relativeFrom="column">
-            <wp:posOffset>5204583</wp:posOffset>
+          <wp:positionH relativeFrom="page">
+            <wp:posOffset>6177777</wp:posOffset>
           </wp:positionH>
           <wp:positionV relativeFrom="paragraph">
-            <wp:posOffset>89156</wp:posOffset>
+            <wp:posOffset>27</wp:posOffset>
           </wp:positionV>
-          <wp:extent cx="600502" cy="506674"/>
-          <wp:effectExtent l="0" t="0" r="0" b="8255"/>
-          <wp:wrapNone/>
-          <wp:docPr id="39" name="Imagen 39" descr="Logotipo&#10;&#10;Descripción generada automáticamente"/>
+          <wp:extent cx="1065474" cy="612140"/>
+          <wp:effectExtent l="0" t="0" r="1905" b="0"/>
+          <wp:wrapThrough wrapText="bothSides">
+            <wp:wrapPolygon edited="0">
+              <wp:start x="4250" y="1344"/>
+              <wp:lineTo x="1546" y="9411"/>
+              <wp:lineTo x="1159" y="13444"/>
+              <wp:lineTo x="8114" y="19494"/>
+              <wp:lineTo x="8501" y="20838"/>
+              <wp:lineTo x="10819" y="20838"/>
+              <wp:lineTo x="11592" y="19494"/>
+              <wp:lineTo x="20479" y="14116"/>
+              <wp:lineTo x="21252" y="10083"/>
+              <wp:lineTo x="8114" y="1344"/>
+              <wp:lineTo x="4250" y="1344"/>
+            </wp:wrapPolygon>
+          </wp:wrapThrough>
+          <wp:docPr id="1" name="Imagen 1" descr="Imagen que contiene Logotipo&#10;&#10;Descripción generada automáticamente"/>
           <wp:cNvGraphicFramePr>
             <a:graphicFrameLocks xmlns:a="http://schemas.openxmlformats.org/drawingml/2006/main" noChangeAspect="1"/>
           </wp:cNvGraphicFramePr>
@@ -29397,7 +29684,7 @@
             <a:graphicData uri="http://schemas.openxmlformats.org/drawingml/2006/picture">
               <pic:pic xmlns:pic="http://schemas.openxmlformats.org/drawingml/2006/picture">
                 <pic:nvPicPr>
-                  <pic:cNvPr id="1" name="Imagen 1" descr="Logotipo&#10;&#10;Descripción generada automáticamente"/>
+                  <pic:cNvPr id="1" name="Imagen 1" descr="Imagen que contiene Logotipo&#10;&#10;Descripción generada automáticamente"/>
                   <pic:cNvPicPr/>
                 </pic:nvPicPr>
                 <pic:blipFill>
@@ -29415,7 +29702,7 @@
                 <pic:spPr>
                   <a:xfrm>
                     <a:off x="0" y="0"/>
-                    <a:ext cx="600502" cy="506674"/>
+                    <a:ext cx="1065474" cy="612140"/>
                   </a:xfrm>
                   <a:prstGeom prst="rect">
                     <a:avLst/>
@@ -29424,6 +29711,12 @@
               </pic:pic>
             </a:graphicData>
           </a:graphic>
+          <wp14:sizeRelH relativeFrom="margin">
+            <wp14:pctWidth>0</wp14:pctWidth>
+          </wp14:sizeRelH>
+          <wp14:sizeRelV relativeFrom="margin">
+            <wp14:pctHeight>0</wp14:pctHeight>
+          </wp14:sizeRelV>
         </wp:anchor>
       </w:drawing>
     </w:r>
@@ -33172,6 +33465,7 @@
   <w:style w:type="character" w:default="1" w:styleId="Fuentedeprrafopredeter">
     <w:name w:val="Default Paragraph Font"/>
     <w:uiPriority w:val="1"/>
+    <w:semiHidden/>
     <w:unhideWhenUsed/>
   </w:style>
   <w:style w:type="table" w:default="1" w:styleId="Tablanormal">

</xml_diff>